<commit_message>
Update Matriz Trazabilidad UC VS Requisitos
</commit_message>
<xml_diff>
--- a/SVE/Libreria de Trabajo/ANÁLISIS/MATRIZ TRAZABILIDAD/SVE_MT_CURE.docx
+++ b/SVE/Libreria de Trabajo/ANÁLISIS/MATRIZ TRAZABILIDAD/SVE_MT_CURE.docx
@@ -8,9 +8,7 @@
         <w:jc w:val="center"/>
       </w:pPr>
       <w:bookmarkStart w:id="0" w:name="h.bovxogc2xzi8" w:colFirst="0" w:colLast="0"/>
-      <w:bookmarkStart w:id="1" w:name="_GoBack"/>
       <w:bookmarkEnd w:id="0"/>
-      <w:bookmarkEnd w:id="1"/>
       <w:r>
         <w:rPr>
           <w:b/>
@@ -290,29 +288,22 @@
           <w:noProof/>
         </w:rPr>
         <w:drawing>
-          <wp:anchor distT="114300" distB="114300" distL="114300" distR="114300" simplePos="0" relativeHeight="251658240" behindDoc="0" locked="0" layoutInCell="0" hidden="0" allowOverlap="1" wp14:anchorId="5421AA1D" wp14:editId="2A88071C">
-            <wp:simplePos x="0" y="0"/>
-            <wp:positionH relativeFrom="margin">
-              <wp:posOffset>-814070</wp:posOffset>
-            </wp:positionH>
-            <wp:positionV relativeFrom="paragraph">
-              <wp:posOffset>497840</wp:posOffset>
-            </wp:positionV>
-            <wp:extent cx="7115175" cy="2228850"/>
-            <wp:effectExtent l="0" t="0" r="9525" b="0"/>
-            <wp:wrapSquare wrapText="bothSides"/>
-            <wp:docPr id="1" name="image01.png"/>
-            <wp:cNvGraphicFramePr/>
+          <wp:inline distT="0" distB="0" distL="0" distR="0" wp14:anchorId="65F3E106" wp14:editId="02DD4AD1">
+            <wp:extent cx="6291877" cy="1835624"/>
+            <wp:effectExtent l="0" t="0" r="0" b="0"/>
+            <wp:docPr id="1" name="Imagen 1"/>
+            <wp:cNvGraphicFramePr>
+              <a:graphicFrameLocks xmlns:a="http://schemas.openxmlformats.org/drawingml/2006/main" noChangeAspect="1"/>
+            </wp:cNvGraphicFramePr>
             <a:graphic xmlns:a="http://schemas.openxmlformats.org/drawingml/2006/main">
               <a:graphicData uri="http://schemas.openxmlformats.org/drawingml/2006/picture">
                 <pic:pic xmlns:pic="http://schemas.openxmlformats.org/drawingml/2006/picture">
                   <pic:nvPicPr>
-                    <pic:cNvPr id="0" name="image01.png"/>
-                    <pic:cNvPicPr preferRelativeResize="0"/>
+                    <pic:cNvPr id="1" name=""/>
+                    <pic:cNvPicPr/>
                   </pic:nvPicPr>
                   <pic:blipFill>
                     <a:blip r:embed="rId6"/>
-                    <a:srcRect/>
                     <a:stretch>
                       <a:fillRect/>
                     </a:stretch>
@@ -320,23 +311,16 @@
                   <pic:spPr>
                     <a:xfrm>
                       <a:off x="0" y="0"/>
-                      <a:ext cx="7115175" cy="2228850"/>
+                      <a:ext cx="6313604" cy="1841963"/>
                     </a:xfrm>
                     <a:prstGeom prst="rect">
                       <a:avLst/>
                     </a:prstGeom>
-                    <a:ln/>
                   </pic:spPr>
                 </pic:pic>
               </a:graphicData>
             </a:graphic>
-            <wp14:sizeRelH relativeFrom="margin">
-              <wp14:pctWidth>0</wp14:pctWidth>
-            </wp14:sizeRelH>
-            <wp14:sizeRelV relativeFrom="margin">
-              <wp14:pctHeight>0</wp14:pctHeight>
-            </wp14:sizeRelV>
-          </wp:anchor>
+          </wp:inline>
         </w:drawing>
       </w:r>
     </w:p>
@@ -344,6 +328,8 @@
       <w:pPr>
         <w:jc w:val="center"/>
       </w:pPr>
+      <w:bookmarkStart w:id="1" w:name="_GoBack"/>
+      <w:bookmarkEnd w:id="1"/>
     </w:p>
     <w:p>
       <w:pPr>

</xml_diff>